<commit_message>
Prepare v1.2.6: Correctly process blank lines in odt and docx
</commit_message>
<xml_diff>
--- a/test/data/office/normal.docx
+++ b/test/data/office/normal.docx
@@ -55,6 +55,14 @@
         <w:pStyle w:val="BodyText"/>
       </w:pPr>
       <w:r>
+        <w:t xml:space="preserve"> </w:t>
+      </w:r>
+    </w:p>
+    <w:p>
+      <w:pPr>
+        <w:pStyle w:val="BodyText"/>
+      </w:pPr>
+      <w:r>
         <w:t xml:space="preserve">Therefore, rather than modifying this project with your own content,</w:t>
       </w:r>
       <w:r>
@@ -96,6 +104,14 @@
         <w:pStyle w:val="BodyText"/>
       </w:pPr>
       <w:r>
+        <w:t xml:space="preserve"> </w:t>
+      </w:r>
+    </w:p>
+    <w:p>
+      <w:pPr>
+        <w:pStyle w:val="BodyText"/>
+      </w:pPr>
+      <w:r>
         <w:t xml:space="preserve">Any new projects created with yWriter5 will not be deleted, overwritten or modified when you uninstall or reinstall the software.</w:t>
       </w:r>
     </w:p>
@@ -288,6 +304,14 @@
         <w:pStyle w:val="BodyText"/>
       </w:pPr>
       <w:r>
+        <w:t xml:space="preserve"> </w:t>
+      </w:r>
+    </w:p>
+    <w:p>
+      <w:pPr>
+        <w:pStyle w:val="BodyText"/>
+      </w:pPr>
+      <w:r>
         <w:t xml:space="preserve">. . .</w:t>
       </w:r>
     </w:p>
@@ -416,6 +440,14 @@
         <w:pStyle w:val="BodyText"/>
       </w:pPr>
       <w:r>
+        <w:t xml:space="preserve"> </w:t>
+      </w:r>
+    </w:p>
+    <w:p>
+      <w:pPr>
+        <w:pStyle w:val="BodyText"/>
+      </w:pPr>
+      <w:r>
         <w:t xml:space="preserve">. . .</w:t>
       </w:r>
     </w:p>
@@ -481,6 +513,14 @@
       </w:pPr>
       <w:r>
         <w:t xml:space="preserve">"No thanks. Vurdi's robot might be hanging around."</w:t>
+      </w:r>
+    </w:p>
+    <w:p>
+      <w:pPr>
+        <w:pStyle w:val="BodyText"/>
+      </w:pPr>
+      <w:r>
+        <w:t xml:space="preserve"> </w:t>
       </w:r>
     </w:p>
     <w:p>
@@ -567,6 +607,14 @@
         <w:pStyle w:val="BodyText"/>
       </w:pPr>
       <w:r>
+        <w:t xml:space="preserve"> </w:t>
+      </w:r>
+    </w:p>
+    <w:p>
+      <w:pPr>
+        <w:pStyle w:val="BodyText"/>
+      </w:pPr>
+      <w:r>
         <w:t xml:space="preserve">. . .</w:t>
       </w:r>
     </w:p>
@@ -639,6 +687,14 @@
         <w:pStyle w:val="BodyText"/>
       </w:pPr>
       <w:r>
+        <w:t xml:space="preserve"> </w:t>
+      </w:r>
+    </w:p>
+    <w:p>
+      <w:pPr>
+        <w:pStyle w:val="BodyText"/>
+      </w:pPr>
+      <w:r>
         <w:t xml:space="preserve">. . .</w:t>
       </w:r>
     </w:p>
@@ -679,6 +735,14 @@
         <w:pStyle w:val="BodyText"/>
       </w:pPr>
       <w:r>
+        <w:t xml:space="preserve"> </w:t>
+      </w:r>
+    </w:p>
+    <w:p>
+      <w:pPr>
+        <w:pStyle w:val="BodyText"/>
+      </w:pPr>
+      <w:r>
         <w:t xml:space="preserve">. . .</w:t>
       </w:r>
     </w:p>
@@ -919,6 +983,14 @@
         <w:pStyle w:val="BodyText"/>
       </w:pPr>
       <w:r>
+        <w:t xml:space="preserve"> </w:t>
+      </w:r>
+    </w:p>
+    <w:p>
+      <w:pPr>
+        <w:pStyle w:val="BodyText"/>
+      </w:pPr>
+      <w:r>
         <w:t xml:space="preserve">. . .</w:t>
       </w:r>
     </w:p>
@@ -968,6 +1040,14 @@
       </w:pPr>
       <w:r>
         <w:t xml:space="preserve">"The reel just fell off," said the Navcom.</w:t>
+      </w:r>
+    </w:p>
+    <w:p>
+      <w:pPr>
+        <w:pStyle w:val="BodyText"/>
+      </w:pPr>
+      <w:r>
+        <w:t xml:space="preserve"> </w:t>
       </w:r>
     </w:p>
     <w:p>

</xml_diff>